<commit_message>
Updated Use case model
</commit_message>
<xml_diff>
--- a/doc/system/control/System Documentation.docx
+++ b/doc/system/control/System Documentation.docx
@@ -458,110 +458,63 @@
             </w:rPr>
             <w:fldChar w:fldCharType="separate"/>
           </w:r>
-          <w:bookmarkStart w:id="0" w:name="_GoBack"/>
-          <w:bookmarkEnd w:id="0"/>
-          <w:r>
-            <w:rPr>
-              <w:rStyle w:val="Hyperlink"/>
-              <w:noProof/>
-            </w:rPr>
-            <w:fldChar w:fldCharType="begin"/>
-          </w:r>
-          <w:r>
-            <w:rPr>
-              <w:rStyle w:val="Hyperlink"/>
-              <w:noProof/>
-            </w:rPr>
-            <w:instrText xml:space="preserve"> </w:instrText>
-          </w:r>
-          <w:r>
-            <w:rPr>
-              <w:noProof/>
-            </w:rPr>
-            <w:instrText>HYPERLINK \l "_Toc359922812"</w:instrText>
-          </w:r>
-          <w:r>
-            <w:rPr>
-              <w:rStyle w:val="Hyperlink"/>
-              <w:noProof/>
-            </w:rPr>
-            <w:instrText xml:space="preserve"> </w:instrText>
-          </w:r>
-          <w:r>
-            <w:rPr>
-              <w:rStyle w:val="Hyperlink"/>
-              <w:noProof/>
-            </w:rPr>
-          </w:r>
-          <w:r>
-            <w:rPr>
-              <w:rStyle w:val="Hyperlink"/>
-              <w:noProof/>
-            </w:rPr>
-            <w:fldChar w:fldCharType="separate"/>
-          </w:r>
-          <w:r>
-            <w:rPr>
-              <w:rStyle w:val="Hyperlink"/>
-              <w:noProof/>
-            </w:rPr>
-            <w:t>1. Introduction</w:t>
-          </w:r>
-          <w:r>
-            <w:rPr>
-              <w:noProof/>
-              <w:webHidden/>
-            </w:rPr>
-            <w:tab/>
-          </w:r>
-          <w:r>
-            <w:rPr>
-              <w:noProof/>
-              <w:webHidden/>
-            </w:rPr>
-            <w:fldChar w:fldCharType="begin"/>
-          </w:r>
-          <w:r>
-            <w:rPr>
-              <w:noProof/>
-              <w:webHidden/>
-            </w:rPr>
-            <w:instrText xml:space="preserve"> PAGEREF _Toc359922812 \h </w:instrText>
-          </w:r>
-          <w:r>
-            <w:rPr>
-              <w:noProof/>
-              <w:webHidden/>
-            </w:rPr>
-          </w:r>
-          <w:r>
-            <w:rPr>
-              <w:noProof/>
-              <w:webHidden/>
-            </w:rPr>
-            <w:fldChar w:fldCharType="separate"/>
-          </w:r>
-          <w:r>
-            <w:rPr>
-              <w:noProof/>
-              <w:webHidden/>
-            </w:rPr>
-            <w:t>3</w:t>
-          </w:r>
-          <w:r>
-            <w:rPr>
-              <w:noProof/>
-              <w:webHidden/>
-            </w:rPr>
-            <w:fldChar w:fldCharType="end"/>
-          </w:r>
-          <w:r>
-            <w:rPr>
-              <w:rStyle w:val="Hyperlink"/>
-              <w:noProof/>
-            </w:rPr>
-            <w:fldChar w:fldCharType="end"/>
-          </w:r>
+          <w:hyperlink w:anchor="_Toc359922812" w:history="1">
+            <w:r>
+              <w:rPr>
+                <w:rStyle w:val="Hyperlink"/>
+                <w:noProof/>
+              </w:rPr>
+              <w:t>1. Introduction</w:t>
+            </w:r>
+            <w:r>
+              <w:rPr>
+                <w:noProof/>
+                <w:webHidden/>
+              </w:rPr>
+              <w:tab/>
+            </w:r>
+            <w:r>
+              <w:rPr>
+                <w:noProof/>
+                <w:webHidden/>
+              </w:rPr>
+              <w:fldChar w:fldCharType="begin"/>
+            </w:r>
+            <w:r>
+              <w:rPr>
+                <w:noProof/>
+                <w:webHidden/>
+              </w:rPr>
+              <w:instrText xml:space="preserve"> PAGEREF _Toc359922812 \h </w:instrText>
+            </w:r>
+            <w:r>
+              <w:rPr>
+                <w:noProof/>
+                <w:webHidden/>
+              </w:rPr>
+            </w:r>
+            <w:r>
+              <w:rPr>
+                <w:noProof/>
+                <w:webHidden/>
+              </w:rPr>
+              <w:fldChar w:fldCharType="separate"/>
+            </w:r>
+            <w:r>
+              <w:rPr>
+                <w:noProof/>
+                <w:webHidden/>
+              </w:rPr>
+              <w:t>3</w:t>
+            </w:r>
+            <w:r>
+              <w:rPr>
+                <w:noProof/>
+                <w:webHidden/>
+              </w:rPr>
+              <w:fldChar w:fldCharType="end"/>
+            </w:r>
+          </w:hyperlink>
         </w:p>
         <w:p>
           <w:pPr>
@@ -2912,7 +2865,7 @@
           <w:color w:val="ED0010"/>
         </w:rPr>
       </w:pPr>
-      <w:bookmarkStart w:id="1" w:name="_Toc359922812"/>
+      <w:bookmarkStart w:id="0" w:name="_Toc359922812"/>
       <w:r>
         <w:rPr>
           <w:color w:val="ED0010"/>
@@ -2926,7 +2879,7 @@
       <w:r>
         <w:t>ntroduction</w:t>
       </w:r>
-      <w:bookmarkEnd w:id="1"/>
+      <w:bookmarkEnd w:id="0"/>
     </w:p>
     <w:p>
       <w:r>
@@ -3076,7 +3029,7 @@
       <w:pPr>
         <w:pStyle w:val="Heading1"/>
       </w:pPr>
-      <w:bookmarkStart w:id="2" w:name="_Toc359922813"/>
+      <w:bookmarkStart w:id="1" w:name="_Toc359922813"/>
       <w:r>
         <w:lastRenderedPageBreak/>
         <w:t xml:space="preserve">2. </w:t>
@@ -3084,21 +3037,21 @@
       <w:r>
         <w:t>Funcionality</w:t>
       </w:r>
+      <w:bookmarkEnd w:id="1"/>
+    </w:p>
+    <w:p>
+      <w:pPr>
+        <w:pStyle w:val="Heading2"/>
+      </w:pPr>
+      <w:bookmarkStart w:id="2" w:name="_Toc359922814"/>
+      <w:r>
+        <w:t>2.1 Use case model</w:t>
+      </w:r>
       <w:bookmarkEnd w:id="2"/>
     </w:p>
     <w:p>
-      <w:pPr>
-        <w:pStyle w:val="Heading2"/>
-      </w:pPr>
-      <w:bookmarkStart w:id="3" w:name="_Toc359922814"/>
-      <w:r>
-        <w:t>2.1 Use case model</w:t>
-      </w:r>
-      <w:bookmarkEnd w:id="3"/>
-    </w:p>
-    <w:p>
-      <w:r>
-        <w:object w:dxaOrig="5574" w:dyaOrig="6149">
+      <w:r>
+        <w:object w:dxaOrig="9514" w:dyaOrig="7609">
           <v:shapetype id="_x0000_t75" coordsize="21600,21600" o:spt="75" o:preferrelative="t" path="m@4@5l@4@11@9@11@9@5xe" filled="f" stroked="f">
             <v:stroke joinstyle="miter"/>
             <v:formulas>
@@ -3118,12 +3071,14 @@
             <v:path o:extrusionok="f" gradientshapeok="t" o:connecttype="rect"/>
             <o:lock v:ext="edit" aspectratio="t"/>
           </v:shapetype>
-          <v:shape id="_x0000_i1025" type="#_x0000_t75" style="width:278.25pt;height:307.5pt" o:ole="">
+          <v:shape id="_x0000_i1034" type="#_x0000_t75" style="width:475.5pt;height:380.25pt" o:ole="">
             <v:imagedata r:id="rId10" o:title=""/>
           </v:shape>
-          <o:OLEObject Type="Embed" ProgID="Visio.Drawing.11" ShapeID="_x0000_i1025" DrawAspect="Content" ObjectID="_1433664662" r:id="rId11"/>
+          <o:OLEObject Type="Embed" ProgID="Visio.Drawing.11" ShapeID="_x0000_i1034" DrawAspect="Content" ObjectID="_1433664930" r:id="rId11"/>
         </w:object>
       </w:r>
+      <w:bookmarkStart w:id="3" w:name="_GoBack"/>
+      <w:bookmarkEnd w:id="3"/>
     </w:p>
     <w:p>
       <w:pPr>
@@ -3440,27 +3395,14 @@
       <w:r>
         <w:t xml:space="preserve">Figure </w:t>
       </w:r>
-      <w:r>
-        <w:fldChar w:fldCharType="begin"/>
-      </w:r>
-      <w:r>
-        <w:instrText xml:space="preserve"> SEQ Figure \* ARABIC </w:instrText>
-      </w:r>
-      <w:r>
-        <w:fldChar w:fldCharType="separate"/>
-      </w:r>
-      <w:r>
-        <w:rPr>
-          <w:noProof/>
-        </w:rPr>
-        <w:t>1</w:t>
-      </w:r>
-      <w:r>
-        <w:rPr>
-          <w:noProof/>
-        </w:rPr>
-        <w:fldChar w:fldCharType="end"/>
-      </w:r>
+      <w:fldSimple w:instr=" SEQ Figure \* ARABIC ">
+        <w:r>
+          <w:rPr>
+            <w:noProof/>
+          </w:rPr>
+          <w:t>1</w:t>
+        </w:r>
+      </w:fldSimple>
       <w:r>
         <w:t>.</w:t>
       </w:r>
@@ -3485,10 +3427,10 @@
     <w:p>
       <w:r>
         <w:object w:dxaOrig="18493" w:dyaOrig="10227">
-          <v:shape id="_x0000_i1026" type="#_x0000_t75" style="width:453pt;height:250.5pt" o:ole="">
+          <v:shape id="_x0000_i1025" type="#_x0000_t75" style="width:453pt;height:250.5pt" o:ole="">
             <v:imagedata r:id="rId13" o:title=""/>
           </v:shape>
-          <o:OLEObject Type="Embed" ProgID="Visio.Drawing.11" ShapeID="_x0000_i1026" DrawAspect="Content" ObjectID="_1433664663" r:id="rId14"/>
+          <o:OLEObject Type="Embed" ProgID="Visio.Drawing.11" ShapeID="_x0000_i1025" DrawAspect="Content" ObjectID="_1433664931" r:id="rId14"/>
         </w:object>
       </w:r>
     </w:p>
@@ -4060,10 +4002,10 @@
     <w:p>
       <w:r>
         <w:object w:dxaOrig="15375" w:dyaOrig="9598">
-          <v:shape id="_x0000_i1027" type="#_x0000_t75" style="width:453.75pt;height:283.5pt" o:ole="">
+          <v:shape id="_x0000_i1026" type="#_x0000_t75" style="width:453.75pt;height:283.5pt" o:ole="">
             <v:imagedata r:id="rId15" o:title=""/>
           </v:shape>
-          <o:OLEObject Type="Embed" ProgID="Visio.Drawing.11" ShapeID="_x0000_i1027" DrawAspect="Content" ObjectID="_1433664664" r:id="rId16"/>
+          <o:OLEObject Type="Embed" ProgID="Visio.Drawing.11" ShapeID="_x0000_i1026" DrawAspect="Content" ObjectID="_1433664932" r:id="rId16"/>
         </w:object>
       </w:r>
     </w:p>
@@ -4801,10 +4743,10 @@
     <w:p>
       <w:r>
         <w:object w:dxaOrig="13223" w:dyaOrig="6626">
-          <v:shape id="_x0000_i1028" type="#_x0000_t75" style="width:453.75pt;height:227.25pt" o:ole="">
+          <v:shape id="_x0000_i1027" type="#_x0000_t75" style="width:453.75pt;height:227.25pt" o:ole="">
             <v:imagedata r:id="rId19" o:title=""/>
           </v:shape>
-          <o:OLEObject Type="Embed" ProgID="Visio.Drawing.11" ShapeID="_x0000_i1028" DrawAspect="Content" ObjectID="_1433664665" r:id="rId20"/>
+          <o:OLEObject Type="Embed" ProgID="Visio.Drawing.11" ShapeID="_x0000_i1027" DrawAspect="Content" ObjectID="_1433664933" r:id="rId20"/>
         </w:object>
       </w:r>
     </w:p>
@@ -9439,10 +9381,10 @@
       </w:r>
       <w:r>
         <w:object w:dxaOrig="14469" w:dyaOrig="17022">
-          <v:shape id="_x0000_i1029" type="#_x0000_t75" style="width:650.25pt;height:479.25pt" o:ole="">
+          <v:shape id="_x0000_i1028" type="#_x0000_t75" style="width:650.25pt;height:479.25pt" o:ole="">
             <v:imagedata r:id="rId28" o:title="" croptop="24459f"/>
           </v:shape>
-          <o:OLEObject Type="Embed" ProgID="Visio.Drawing.11" ShapeID="_x0000_i1029" DrawAspect="Content" ObjectID="_1433664666" r:id="rId29"/>
+          <o:OLEObject Type="Embed" ProgID="Visio.Drawing.11" ShapeID="_x0000_i1028" DrawAspect="Content" ObjectID="_1433664934" r:id="rId29"/>
         </w:object>
       </w:r>
     </w:p>
@@ -10523,10 +10465,10 @@
     <w:p>
       <w:r>
         <w:object w:dxaOrig="13958" w:dyaOrig="8187">
-          <v:shape id="_x0000_i1030" type="#_x0000_t75" style="width:453pt;height:265.5pt" o:ole="">
+          <v:shape id="_x0000_i1029" type="#_x0000_t75" style="width:453pt;height:265.5pt" o:ole="">
             <v:imagedata r:id="rId30" o:title=""/>
           </v:shape>
-          <o:OLEObject Type="Embed" ProgID="Visio.Drawing.11" ShapeID="_x0000_i1030" DrawAspect="Content" ObjectID="_1433664667" r:id="rId31"/>
+          <o:OLEObject Type="Embed" ProgID="Visio.Drawing.11" ShapeID="_x0000_i1029" DrawAspect="Content" ObjectID="_1433664935" r:id="rId31"/>
         </w:object>
       </w:r>
     </w:p>
@@ -10588,10 +10530,10 @@
     <w:p>
       <w:r>
         <w:object w:dxaOrig="8283" w:dyaOrig="6934">
-          <v:shape id="_x0000_i1031" type="#_x0000_t75" style="width:370.5pt;height:309.75pt" o:ole="">
+          <v:shape id="_x0000_i1030" type="#_x0000_t75" style="width:370.5pt;height:309.75pt" o:ole="">
             <v:imagedata r:id="rId32" o:title=""/>
           </v:shape>
-          <o:OLEObject Type="Embed" ProgID="Visio.Drawing.11" ShapeID="_x0000_i1031" DrawAspect="Content" ObjectID="_1433664668" r:id="rId33"/>
+          <o:OLEObject Type="Embed" ProgID="Visio.Drawing.11" ShapeID="_x0000_i1030" DrawAspect="Content" ObjectID="_1433664936" r:id="rId33"/>
         </w:object>
       </w:r>
     </w:p>
@@ -11036,10 +10978,10 @@
           <w:p>
             <w:r>
               <w:object w:dxaOrig="2535" w:dyaOrig="2055">
-                <v:shape id="_x0000_i1032" type="#_x0000_t75" style="width:126.75pt;height:102.75pt" o:ole="">
+                <v:shape id="_x0000_i1031" type="#_x0000_t75" style="width:126.75pt;height:102.75pt" o:ole="">
                   <v:imagedata r:id="rId35" o:title=""/>
                 </v:shape>
-                <o:OLEObject Type="Embed" ProgID="PBrush" ShapeID="_x0000_i1032" DrawAspect="Content" ObjectID="_1433664669" r:id="rId36"/>
+                <o:OLEObject Type="Embed" ProgID="PBrush" ShapeID="_x0000_i1031" DrawAspect="Content" ObjectID="_1433664937" r:id="rId36"/>
               </w:object>
             </w:r>
           </w:p>
@@ -11056,10 +10998,10 @@
             </w:pPr>
             <w:r>
               <w:object w:dxaOrig="7749" w:dyaOrig="10198">
-                <v:shape id="_x0000_i1033" type="#_x0000_t75" style="width:264.75pt;height:348pt" o:ole="">
+                <v:shape id="_x0000_i1032" type="#_x0000_t75" style="width:264.75pt;height:348pt" o:ole="">
                   <v:imagedata r:id="rId37" o:title=""/>
                 </v:shape>
-                <o:OLEObject Type="Embed" ProgID="Visio.Drawing.11" ShapeID="_x0000_i1033" DrawAspect="Content" ObjectID="_1433664670" r:id="rId38"/>
+                <o:OLEObject Type="Embed" ProgID="Visio.Drawing.11" ShapeID="_x0000_i1032" DrawAspect="Content" ObjectID="_1433664938" r:id="rId38"/>
               </w:object>
             </w:r>
           </w:p>
@@ -11169,10 +11111,10 @@
     <w:p>
       <w:r>
         <w:object w:dxaOrig="6449" w:dyaOrig="3115">
-          <v:shape id="_x0000_i1034" type="#_x0000_t75" style="width:322.5pt;height:155.25pt" o:ole="">
+          <v:shape id="_x0000_i1033" type="#_x0000_t75" style="width:322.5pt;height:155.25pt" o:ole="">
             <v:imagedata r:id="rId39" o:title=""/>
           </v:shape>
-          <o:OLEObject Type="Embed" ProgID="Visio.Drawing.11" ShapeID="_x0000_i1034" DrawAspect="Content" ObjectID="_1433664671" r:id="rId40"/>
+          <o:OLEObject Type="Embed" ProgID="Visio.Drawing.11" ShapeID="_x0000_i1033" DrawAspect="Content" ObjectID="_1433664939" r:id="rId40"/>
         </w:object>
       </w:r>
     </w:p>
@@ -11283,27 +11225,14 @@
       <w:r>
         <w:t xml:space="preserve">Figure </w:t>
       </w:r>
-      <w:r>
-        <w:fldChar w:fldCharType="begin"/>
-      </w:r>
-      <w:r>
-        <w:instrText xml:space="preserve"> SEQ Figure \* ARABIC </w:instrText>
-      </w:r>
-      <w:r>
-        <w:fldChar w:fldCharType="separate"/>
-      </w:r>
-      <w:r>
-        <w:rPr>
-          <w:noProof/>
-        </w:rPr>
-        <w:t>8</w:t>
-      </w:r>
-      <w:r>
-        <w:rPr>
-          <w:noProof/>
-        </w:rPr>
-        <w:fldChar w:fldCharType="end"/>
-      </w:r>
+      <w:fldSimple w:instr=" SEQ Figure \* ARABIC ">
+        <w:r>
+          <w:rPr>
+            <w:noProof/>
+          </w:rPr>
+          <w:t>8</w:t>
+        </w:r>
+      </w:fldSimple>
       <w:r>
         <w:t>.</w:t>
       </w:r>
@@ -16569,7 +16498,7 @@
 </file>
 
 <file path=customXml/itemProps2.xml><?xml version="1.0" encoding="utf-8"?>
-<ds:datastoreItem xmlns:ds="http://schemas.openxmlformats.org/officeDocument/2006/customXml" ds:itemID="{8ED3DFD6-623D-4C1C-8C79-F02E841C67AB}">
+<ds:datastoreItem xmlns:ds="http://schemas.openxmlformats.org/officeDocument/2006/customXml" ds:itemID="{854CC14D-96CB-4699-9D2F-1B963CEE51FA}">
   <ds:schemaRefs>
     <ds:schemaRef ds:uri="http://schemas.openxmlformats.org/officeDocument/2006/bibliography"/>
   </ds:schemaRefs>

</xml_diff>